<commit_message>
Added required bullets to design doc and uniform distribution example
</commit_message>
<xml_diff>
--- a/Projects/Proj4/ZWeeden_Project4_Design.docx
+++ b/Projects/Proj4/ZWeeden_Project4_Design.docx
@@ -1183,30 +1183,154 @@
     <w:p>
       <w:pPr>
         <w:pStyle w:val="Normal"/>
-        <w:rPr/>
-      </w:pPr>
-      <w:r>
-        <w:rPr/>
-      </w:r>
-    </w:p>
-    <w:p>
-      <w:pPr>
-        <w:pStyle w:val="Normal"/>
-        <w:rPr/>
-      </w:pPr>
-      <w:r>
-        <w:rPr/>
-      </w:r>
-    </w:p>
-    <w:p>
-      <w:pPr>
-        <w:pStyle w:val="Normal"/>
-        <w:rPr/>
-      </w:pPr>
-      <w:r>
-        <w:rPr/>
+        <w:rPr>
+          <w:b/>
+          <w:b/>
+          <w:bCs/>
+          <w:u w:val="single"/>
+        </w:rPr>
+      </w:pPr>
+      <w:r>
+        <w:rPr>
+          <w:b/>
+          <w:bCs/>
+          <w:u w:val="single"/>
+        </w:rPr>
+        <w:t>Software Design</w:t>
+      </w:r>
+    </w:p>
+    <w:p>
+      <w:pPr>
+        <w:pStyle w:val="Normal"/>
+        <w:rPr>
+          <w:b w:val="false"/>
+          <w:b w:val="false"/>
+          <w:bCs w:val="false"/>
+          <w:u w:val="none"/>
+        </w:rPr>
+      </w:pPr>
+      <w:r>
+        <w:rPr/>
+      </w:r>
+    </w:p>
+    <w:p>
+      <w:pPr>
+        <w:pStyle w:val="Normal"/>
+        <w:rPr/>
+      </w:pPr>
+      <w:r>
+        <w:rPr>
+          <w:b w:val="false"/>
+          <w:bCs w:val="false"/>
+          <w:u w:val="none"/>
+        </w:rPr>
         <w:tab/>
-        <w:tab/>
+        <w:t>In regards to answering listed questions in the report document:</w:t>
+      </w:r>
+    </w:p>
+    <w:p>
+      <w:pPr>
+        <w:pStyle w:val="Normal"/>
+        <w:numPr>
+          <w:ilvl w:val="0"/>
+          <w:numId w:val="1"/>
+        </w:numPr>
+        <w:rPr/>
+      </w:pPr>
+      <w:r>
+        <w:rPr>
+          <w:b w:val="false"/>
+          <w:bCs w:val="false"/>
+          <w:u w:val="none"/>
+        </w:rPr>
+        <w:t>The customer queue can simply just to be thought of as an array of elements – I plan on making these elements the randomly generated transaction times of that particular customer.</w:t>
+      </w:r>
+    </w:p>
+    <w:p>
+      <w:pPr>
+        <w:pStyle w:val="Normal"/>
+        <w:numPr>
+          <w:ilvl w:val="0"/>
+          <w:numId w:val="1"/>
+        </w:numPr>
+        <w:rPr/>
+      </w:pPr>
+      <w:r>
+        <w:rPr>
+          <w:b w:val="false"/>
+          <w:bCs w:val="false"/>
+          <w:u w:val="none"/>
+        </w:rPr>
+        <w:t xml:space="preserve">On the topic of generation – I plan to do something like specify a range for valid values and generate a uniform distribution with something like: </w:t>
+      </w:r>
+    </w:p>
+    <w:p>
+      <w:pPr>
+        <w:pStyle w:val="Normal"/>
+        <w:numPr>
+          <w:ilvl w:val="0"/>
+          <w:numId w:val="0"/>
+        </w:numPr>
+        <w:ind w:left="1800" w:hanging="0"/>
+        <w:rPr/>
+      </w:pPr>
+      <w:r>
+        <w:rPr>
+          <w:b w:val="false"/>
+          <w:bCs w:val="false"/>
+          <w:i/>
+          <w:iCs/>
+          <w:u w:val="none"/>
+        </w:rPr>
+        <w:t>return lower_bound+(rand()/(RAND_MAX/(upper_bound+1-lower_bound));</w:t>
+      </w:r>
+    </w:p>
+    <w:p>
+      <w:pPr>
+        <w:pStyle w:val="Normal"/>
+        <w:numPr>
+          <w:ilvl w:val="0"/>
+          <w:numId w:val="1"/>
+        </w:numPr>
+        <w:rPr>
+          <w:i w:val="false"/>
+          <w:i w:val="false"/>
+          <w:iCs w:val="false"/>
+        </w:rPr>
+      </w:pPr>
+      <w:r>
+        <w:rPr>
+          <w:b w:val="false"/>
+          <w:bCs w:val="false"/>
+          <w:i w:val="false"/>
+          <w:iCs w:val="false"/>
+          <w:u w:val="none"/>
+        </w:rPr>
+        <w:t>Customer-Teller assignment for the first of each teller is to simply take in the first 3 customers to each one of the tellers. From there, the unlocking of a thread will indicate precedence and more importantly, availability to accept another customer.</w:t>
+      </w:r>
+    </w:p>
+    <w:p>
+      <w:pPr>
+        <w:pStyle w:val="Normal"/>
+        <w:numPr>
+          <w:ilvl w:val="0"/>
+          <w:numId w:val="1"/>
+        </w:numPr>
+        <w:rPr>
+          <w:i w:val="false"/>
+          <w:i w:val="false"/>
+          <w:iCs w:val="false"/>
+        </w:rPr>
+      </w:pPr>
+      <w:r>
+        <w:rPr>
+          <w:b w:val="false"/>
+          <w:bCs w:val="false"/>
+          <w:i w:val="false"/>
+          <w:iCs w:val="false"/>
+          <w:u w:val="none"/>
+        </w:rPr>
+        <w:t>Metrics will be handled at the end of the program but individual customer metrics will be stored as soon as each customer has been completed.</w:t>
       </w:r>
     </w:p>
     <w:sectPr>
@@ -1220,6 +1344,255 @@
     </w:sectPr>
   </w:body>
 </w:document>
+</file>
+
+<file path=word/numbering.xml><?xml version="1.0" encoding="utf-8"?>
+<w:numbering xmlns:w="http://schemas.openxmlformats.org/wordprocessingml/2006/main" xmlns:o="urn:schemas-microsoft-com:office:office" xmlns:r="http://schemas.openxmlformats.org/officeDocument/2006/relationships" xmlns:v="urn:schemas-microsoft-com:vml">
+  <w:abstractNum w:abstractNumId="1">
+    <w:lvl w:ilvl="0">
+      <w:start w:val="1"/>
+      <w:numFmt w:val="decimal"/>
+      <w:lvlText w:val="%1."/>
+      <w:lvlJc w:val="left"/>
+      <w:pPr>
+        <w:tabs>
+          <w:tab w:val="num" w:pos="1440"/>
+        </w:tabs>
+        <w:ind w:left="1440" w:hanging="360"/>
+      </w:pPr>
+      <w:rPr/>
+    </w:lvl>
+    <w:lvl w:ilvl="1">
+      <w:start w:val="1"/>
+      <w:numFmt w:val="decimal"/>
+      <w:lvlText w:val="%2."/>
+      <w:lvlJc w:val="left"/>
+      <w:pPr>
+        <w:tabs>
+          <w:tab w:val="num" w:pos="1800"/>
+        </w:tabs>
+        <w:ind w:left="1800" w:hanging="360"/>
+      </w:pPr>
+      <w:rPr/>
+    </w:lvl>
+    <w:lvl w:ilvl="2">
+      <w:start w:val="1"/>
+      <w:numFmt w:val="decimal"/>
+      <w:lvlText w:val="%3."/>
+      <w:lvlJc w:val="left"/>
+      <w:pPr>
+        <w:tabs>
+          <w:tab w:val="num" w:pos="2160"/>
+        </w:tabs>
+        <w:ind w:left="2160" w:hanging="360"/>
+      </w:pPr>
+      <w:rPr/>
+    </w:lvl>
+    <w:lvl w:ilvl="3">
+      <w:start w:val="1"/>
+      <w:numFmt w:val="decimal"/>
+      <w:lvlText w:val="%4."/>
+      <w:lvlJc w:val="left"/>
+      <w:pPr>
+        <w:tabs>
+          <w:tab w:val="num" w:pos="2520"/>
+        </w:tabs>
+        <w:ind w:left="2520" w:hanging="360"/>
+      </w:pPr>
+      <w:rPr/>
+    </w:lvl>
+    <w:lvl w:ilvl="4">
+      <w:start w:val="1"/>
+      <w:numFmt w:val="decimal"/>
+      <w:lvlText w:val="%5."/>
+      <w:lvlJc w:val="left"/>
+      <w:pPr>
+        <w:tabs>
+          <w:tab w:val="num" w:pos="2880"/>
+        </w:tabs>
+        <w:ind w:left="2880" w:hanging="360"/>
+      </w:pPr>
+      <w:rPr/>
+    </w:lvl>
+    <w:lvl w:ilvl="5">
+      <w:start w:val="1"/>
+      <w:numFmt w:val="decimal"/>
+      <w:lvlText w:val="%6."/>
+      <w:lvlJc w:val="left"/>
+      <w:pPr>
+        <w:tabs>
+          <w:tab w:val="num" w:pos="3240"/>
+        </w:tabs>
+        <w:ind w:left="3240" w:hanging="360"/>
+      </w:pPr>
+      <w:rPr/>
+    </w:lvl>
+    <w:lvl w:ilvl="6">
+      <w:start w:val="1"/>
+      <w:numFmt w:val="decimal"/>
+      <w:lvlText w:val="%7."/>
+      <w:lvlJc w:val="left"/>
+      <w:pPr>
+        <w:tabs>
+          <w:tab w:val="num" w:pos="3600"/>
+        </w:tabs>
+        <w:ind w:left="3600" w:hanging="360"/>
+      </w:pPr>
+      <w:rPr/>
+    </w:lvl>
+    <w:lvl w:ilvl="7">
+      <w:start w:val="1"/>
+      <w:numFmt w:val="decimal"/>
+      <w:lvlText w:val="%8."/>
+      <w:lvlJc w:val="left"/>
+      <w:pPr>
+        <w:tabs>
+          <w:tab w:val="num" w:pos="3960"/>
+        </w:tabs>
+        <w:ind w:left="3960" w:hanging="360"/>
+      </w:pPr>
+      <w:rPr/>
+    </w:lvl>
+    <w:lvl w:ilvl="8">
+      <w:start w:val="1"/>
+      <w:numFmt w:val="decimal"/>
+      <w:lvlText w:val="%9."/>
+      <w:lvlJc w:val="left"/>
+      <w:pPr>
+        <w:tabs>
+          <w:tab w:val="num" w:pos="4320"/>
+        </w:tabs>
+        <w:ind w:left="4320" w:hanging="360"/>
+      </w:pPr>
+      <w:rPr/>
+    </w:lvl>
+  </w:abstractNum>
+  <w:abstractNum w:abstractNumId="2">
+    <w:lvl w:ilvl="0">
+      <w:start w:val="1"/>
+      <w:numFmt w:val="none"/>
+      <w:suff w:val="nothing"/>
+      <w:lvlText w:val=""/>
+      <w:lvlJc w:val="left"/>
+      <w:pPr>
+        <w:tabs>
+          <w:tab w:val="num" w:pos="432"/>
+        </w:tabs>
+        <w:ind w:left="432" w:hanging="432"/>
+      </w:pPr>
+    </w:lvl>
+    <w:lvl w:ilvl="1">
+      <w:start w:val="1"/>
+      <w:numFmt w:val="none"/>
+      <w:suff w:val="nothing"/>
+      <w:lvlText w:val=""/>
+      <w:lvlJc w:val="left"/>
+      <w:pPr>
+        <w:tabs>
+          <w:tab w:val="num" w:pos="576"/>
+        </w:tabs>
+        <w:ind w:left="576" w:hanging="576"/>
+      </w:pPr>
+    </w:lvl>
+    <w:lvl w:ilvl="2">
+      <w:start w:val="1"/>
+      <w:numFmt w:val="none"/>
+      <w:suff w:val="nothing"/>
+      <w:lvlText w:val=""/>
+      <w:lvlJc w:val="left"/>
+      <w:pPr>
+        <w:tabs>
+          <w:tab w:val="num" w:pos="720"/>
+        </w:tabs>
+        <w:ind w:left="720" w:hanging="720"/>
+      </w:pPr>
+    </w:lvl>
+    <w:lvl w:ilvl="3">
+      <w:start w:val="1"/>
+      <w:numFmt w:val="none"/>
+      <w:suff w:val="nothing"/>
+      <w:lvlText w:val=""/>
+      <w:lvlJc w:val="left"/>
+      <w:pPr>
+        <w:tabs>
+          <w:tab w:val="num" w:pos="864"/>
+        </w:tabs>
+        <w:ind w:left="864" w:hanging="864"/>
+      </w:pPr>
+    </w:lvl>
+    <w:lvl w:ilvl="4">
+      <w:start w:val="1"/>
+      <w:numFmt w:val="none"/>
+      <w:suff w:val="nothing"/>
+      <w:lvlText w:val=""/>
+      <w:lvlJc w:val="left"/>
+      <w:pPr>
+        <w:tabs>
+          <w:tab w:val="num" w:pos="1008"/>
+        </w:tabs>
+        <w:ind w:left="1008" w:hanging="1008"/>
+      </w:pPr>
+    </w:lvl>
+    <w:lvl w:ilvl="5">
+      <w:start w:val="1"/>
+      <w:numFmt w:val="none"/>
+      <w:suff w:val="nothing"/>
+      <w:lvlText w:val=""/>
+      <w:lvlJc w:val="left"/>
+      <w:pPr>
+        <w:tabs>
+          <w:tab w:val="num" w:pos="1152"/>
+        </w:tabs>
+        <w:ind w:left="1152" w:hanging="1152"/>
+      </w:pPr>
+    </w:lvl>
+    <w:lvl w:ilvl="6">
+      <w:start w:val="1"/>
+      <w:numFmt w:val="none"/>
+      <w:suff w:val="nothing"/>
+      <w:lvlText w:val=""/>
+      <w:lvlJc w:val="left"/>
+      <w:pPr>
+        <w:tabs>
+          <w:tab w:val="num" w:pos="1296"/>
+        </w:tabs>
+        <w:ind w:left="1296" w:hanging="1296"/>
+      </w:pPr>
+    </w:lvl>
+    <w:lvl w:ilvl="7">
+      <w:start w:val="1"/>
+      <w:numFmt w:val="none"/>
+      <w:suff w:val="nothing"/>
+      <w:lvlText w:val=""/>
+      <w:lvlJc w:val="left"/>
+      <w:pPr>
+        <w:tabs>
+          <w:tab w:val="num" w:pos="1440"/>
+        </w:tabs>
+        <w:ind w:left="1440" w:hanging="1440"/>
+      </w:pPr>
+    </w:lvl>
+    <w:lvl w:ilvl="8">
+      <w:start w:val="1"/>
+      <w:numFmt w:val="none"/>
+      <w:suff w:val="nothing"/>
+      <w:lvlText w:val=""/>
+      <w:lvlJc w:val="left"/>
+      <w:pPr>
+        <w:tabs>
+          <w:tab w:val="num" w:pos="1584"/>
+        </w:tabs>
+        <w:ind w:left="1584" w:hanging="1584"/>
+      </w:pPr>
+    </w:lvl>
+  </w:abstractNum>
+  <w:num w:numId="1">
+    <w:abstractNumId w:val="1"/>
+  </w:num>
+  <w:num w:numId="2">
+    <w:abstractNumId w:val="2"/>
+  </w:num>
+</w:numbering>
 </file>
 
 <file path=word/styles.xml><?xml version="1.0" encoding="utf-8"?>
@@ -1251,6 +1624,18 @@
       <w:sz w:val="24"/>
       <w:szCs w:val="24"/>
       <w:lang w:val="en-US" w:eastAsia="zh-CN" w:bidi="hi-IN"/>
+    </w:rPr>
+  </w:style>
+  <w:style w:type="character" w:styleId="NumberingSymbols">
+    <w:name w:val="Numbering Symbols"/>
+    <w:qFormat/>
+    <w:rPr/>
+  </w:style>
+  <w:style w:type="character" w:styleId="SourceText">
+    <w:name w:val="Source Text"/>
+    <w:qFormat/>
+    <w:rPr>
+      <w:rFonts w:ascii="Liberation Mono" w:hAnsi="Liberation Mono" w:eastAsia="Nimbus Mono L" w:cs="Liberation Mono"/>
     </w:rPr>
   </w:style>
   <w:style w:type="paragraph" w:styleId="Heading">
@@ -1311,5 +1696,12 @@
       <w:rFonts w:cs="FreeSans"/>
     </w:rPr>
   </w:style>
+  <w:style w:type="paragraph" w:styleId="PreformattedText">
+    <w:name w:val="Preformatted Text"/>
+    <w:basedOn w:val="Normal"/>
+    <w:qFormat/>
+    <w:pPr/>
+    <w:rPr/>
+  </w:style>
 </w:styles>
 </file>
</xml_diff>